<commit_message>
Design notes read me - format change
</commit_message>
<xml_diff>
--- a/Readme-designnotes.docx
+++ b/Readme-designnotes.docx
@@ -49,6 +49,22 @@
           <w:rFonts w:ascii="Calibri" w:eastAsia="Times New Roman" w:hAnsi="Calibri" w:cs="Calibri"/>
         </w:rPr>
       </w:pPr>
+    </w:p>
+    <w:p>
+      <w:pPr>
+        <w:spacing w:after="0" w:line="240" w:lineRule="auto"/>
+        <w:rPr>
+          <w:rFonts w:ascii="Calibri" w:eastAsia="Times New Roman" w:hAnsi="Calibri" w:cs="Calibri"/>
+        </w:rPr>
+      </w:pPr>
+    </w:p>
+    <w:p>
+      <w:pPr>
+        <w:spacing w:after="0" w:line="240" w:lineRule="auto"/>
+        <w:rPr>
+          <w:rFonts w:ascii="Calibri" w:eastAsia="Times New Roman" w:hAnsi="Calibri" w:cs="Calibri"/>
+        </w:rPr>
+      </w:pPr>
       <w:r>
         <w:rPr>
           <w:rFonts w:ascii="Calibri" w:eastAsia="Times New Roman" w:hAnsi="Calibri" w:cs="Calibri"/>
@@ -75,21 +91,7 @@
         <w:rPr>
           <w:rFonts w:ascii="Calibri" w:eastAsia="Times New Roman" w:hAnsi="Calibri" w:cs="Calibri"/>
         </w:rPr>
-        <w:t xml:space="preserve">GOAP uses </w:t>
-      </w:r>
-      <w:proofErr w:type="spellStart"/>
-      <w:r>
-        <w:rPr>
-          <w:rFonts w:ascii="Calibri" w:eastAsia="Times New Roman" w:hAnsi="Calibri" w:cs="Calibri"/>
-        </w:rPr>
-        <w:t>PreConditions</w:t>
-      </w:r>
-      <w:proofErr w:type="spellEnd"/>
-      <w:r>
-        <w:rPr>
-          <w:rFonts w:ascii="Calibri" w:eastAsia="Times New Roman" w:hAnsi="Calibri" w:cs="Calibri"/>
-        </w:rPr>
-        <w:t xml:space="preserve"> for an Action and then an effect.  Each envisaged Action follows in a tabular representation.</w:t>
+        <w:t>GOAP uses PreConditions for an Action and then an effect.  Each envisaged Action follows in a tabular representation.</w:t>
       </w:r>
       <w:r>
         <w:rPr>
@@ -191,7 +193,6 @@
                 <w:color w:val="002060"/>
               </w:rPr>
             </w:pPr>
-            <w:proofErr w:type="spellStart"/>
             <w:r>
               <w:rPr>
                 <w:rFonts w:ascii="Calibri" w:eastAsia="Times New Roman" w:hAnsi="Calibri" w:cs="Calibri"/>
@@ -199,9 +200,35 @@
                 <w:bCs/>
                 <w:color w:val="002060"/>
               </w:rPr>
-              <w:t>PreCondition</w:t>
-            </w:r>
-            <w:proofErr w:type="spellEnd"/>
+              <w:t>PreCondition(s)</w:t>
+            </w:r>
+          </w:p>
+        </w:tc>
+        <w:tc>
+          <w:tcPr>
+            <w:tcW w:w="2048" w:type="dxa"/>
+            <w:tcBorders>
+              <w:top w:val="single" w:sz="8" w:space="0" w:color="A3A3A3"/>
+              <w:left w:val="single" w:sz="8" w:space="0" w:color="A3A3A3"/>
+              <w:bottom w:val="single" w:sz="8" w:space="0" w:color="A3A3A3"/>
+              <w:right w:val="single" w:sz="8" w:space="0" w:color="A3A3A3"/>
+            </w:tcBorders>
+            <w:tcMar>
+              <w:top w:w="80" w:type="dxa"/>
+              <w:left w:w="80" w:type="dxa"/>
+              <w:bottom w:w="80" w:type="dxa"/>
+              <w:right w:w="80" w:type="dxa"/>
+            </w:tcMar>
+            <w:hideMark/>
+          </w:tcPr>
+          <w:p>
+            <w:pPr>
+              <w:spacing w:after="0" w:line="240" w:lineRule="auto"/>
+              <w:rPr>
+                <w:rFonts w:ascii="Calibri" w:eastAsia="Times New Roman" w:hAnsi="Calibri" w:cs="Calibri"/>
+                <w:color w:val="002060"/>
+              </w:rPr>
+            </w:pPr>
             <w:r>
               <w:rPr>
                 <w:rFonts w:ascii="Calibri" w:eastAsia="Times New Roman" w:hAnsi="Calibri" w:cs="Calibri"/>
@@ -209,13 +236,13 @@
                 <w:bCs/>
                 <w:color w:val="002060"/>
               </w:rPr>
-              <w:t>(s)</w:t>
-            </w:r>
-          </w:p>
-        </w:tc>
-        <w:tc>
-          <w:tcPr>
-            <w:tcW w:w="2048" w:type="dxa"/>
+              <w:t>Action</w:t>
+            </w:r>
+          </w:p>
+        </w:tc>
+        <w:tc>
+          <w:tcPr>
+            <w:tcW w:w="2781" w:type="dxa"/>
             <w:tcBorders>
               <w:top w:val="single" w:sz="8" w:space="0" w:color="A3A3A3"/>
               <w:left w:val="single" w:sz="8" w:space="0" w:color="A3A3A3"/>
@@ -245,42 +272,6 @@
                 <w:bCs/>
                 <w:color w:val="002060"/>
               </w:rPr>
-              <w:t>Action</w:t>
-            </w:r>
-          </w:p>
-        </w:tc>
-        <w:tc>
-          <w:tcPr>
-            <w:tcW w:w="2781" w:type="dxa"/>
-            <w:tcBorders>
-              <w:top w:val="single" w:sz="8" w:space="0" w:color="A3A3A3"/>
-              <w:left w:val="single" w:sz="8" w:space="0" w:color="A3A3A3"/>
-              <w:bottom w:val="single" w:sz="8" w:space="0" w:color="A3A3A3"/>
-              <w:right w:val="single" w:sz="8" w:space="0" w:color="A3A3A3"/>
-            </w:tcBorders>
-            <w:tcMar>
-              <w:top w:w="80" w:type="dxa"/>
-              <w:left w:w="80" w:type="dxa"/>
-              <w:bottom w:w="80" w:type="dxa"/>
-              <w:right w:w="80" w:type="dxa"/>
-            </w:tcMar>
-            <w:hideMark/>
-          </w:tcPr>
-          <w:p>
-            <w:pPr>
-              <w:spacing w:after="0" w:line="240" w:lineRule="auto"/>
-              <w:rPr>
-                <w:rFonts w:ascii="Calibri" w:eastAsia="Times New Roman" w:hAnsi="Calibri" w:cs="Calibri"/>
-                <w:color w:val="002060"/>
-              </w:rPr>
-            </w:pPr>
-            <w:r>
-              <w:rPr>
-                <w:rFonts w:ascii="Calibri" w:eastAsia="Times New Roman" w:hAnsi="Calibri" w:cs="Calibri"/>
-                <w:b/>
-                <w:bCs/>
-                <w:color w:val="002060"/>
-              </w:rPr>
               <w:t>Effect</w:t>
             </w:r>
           </w:p>
@@ -343,19 +334,11 @@
                 <w:rFonts w:ascii="Calibri" w:eastAsia="Times New Roman" w:hAnsi="Calibri" w:cs="Calibri"/>
               </w:rPr>
             </w:pPr>
-            <w:proofErr w:type="spellStart"/>
-            <w:r>
-              <w:rPr>
-                <w:rFonts w:ascii="Calibri" w:eastAsia="Times New Roman" w:hAnsi="Calibri" w:cs="Calibri"/>
-              </w:rPr>
-              <w:t>hasCustomerRequirement</w:t>
-            </w:r>
-            <w:proofErr w:type="spellEnd"/>
-            <w:r>
-              <w:rPr>
-                <w:rFonts w:ascii="Calibri" w:eastAsia="Times New Roman" w:hAnsi="Calibri" w:cs="Calibri"/>
-              </w:rPr>
-              <w:t xml:space="preserve"> = true</w:t>
+            <w:r>
+              <w:rPr>
+                <w:rFonts w:ascii="Calibri" w:eastAsia="Times New Roman" w:hAnsi="Calibri" w:cs="Calibri"/>
+              </w:rPr>
+              <w:t>hasCustomerRequirement = true</w:t>
             </w:r>
           </w:p>
         </w:tc>
@@ -415,19 +398,11 @@
                 <w:rFonts w:ascii="Calibri" w:eastAsia="Times New Roman" w:hAnsi="Calibri" w:cs="Calibri"/>
               </w:rPr>
             </w:pPr>
-            <w:proofErr w:type="spellStart"/>
-            <w:r>
-              <w:rPr>
-                <w:rFonts w:ascii="Calibri" w:eastAsia="Times New Roman" w:hAnsi="Calibri" w:cs="Calibri"/>
-              </w:rPr>
-              <w:t>hasRequirement</w:t>
-            </w:r>
-            <w:proofErr w:type="spellEnd"/>
-            <w:r>
-              <w:rPr>
-                <w:rFonts w:ascii="Calibri" w:eastAsia="Times New Roman" w:hAnsi="Calibri" w:cs="Calibri"/>
-              </w:rPr>
-              <w:t xml:space="preserve"> = true</w:t>
+            <w:r>
+              <w:rPr>
+                <w:rFonts w:ascii="Calibri" w:eastAsia="Times New Roman" w:hAnsi="Calibri" w:cs="Calibri"/>
+              </w:rPr>
+              <w:t>hasRequirement = true</w:t>
             </w:r>
           </w:p>
         </w:tc>
@@ -489,19 +464,11 @@
                 <w:rFonts w:ascii="Calibri" w:eastAsia="Times New Roman" w:hAnsi="Calibri" w:cs="Calibri"/>
               </w:rPr>
             </w:pPr>
-            <w:proofErr w:type="spellStart"/>
-            <w:r>
-              <w:rPr>
-                <w:rFonts w:ascii="Calibri" w:eastAsia="Times New Roman" w:hAnsi="Calibri" w:cs="Calibri"/>
-              </w:rPr>
-              <w:t>hasRequirement</w:t>
-            </w:r>
-            <w:proofErr w:type="spellEnd"/>
-            <w:r>
-              <w:rPr>
-                <w:rFonts w:ascii="Calibri" w:eastAsia="Times New Roman" w:hAnsi="Calibri" w:cs="Calibri"/>
-              </w:rPr>
-              <w:t xml:space="preserve"> = true</w:t>
+            <w:r>
+              <w:rPr>
+                <w:rFonts w:ascii="Calibri" w:eastAsia="Times New Roman" w:hAnsi="Calibri" w:cs="Calibri"/>
+              </w:rPr>
+              <w:t>hasRequirement = true</w:t>
             </w:r>
           </w:p>
         </w:tc>
@@ -561,63 +528,39 @@
                 <w:rFonts w:ascii="Calibri" w:eastAsia="Times New Roman" w:hAnsi="Calibri" w:cs="Calibri"/>
               </w:rPr>
             </w:pPr>
-            <w:proofErr w:type="spellStart"/>
-            <w:r>
-              <w:rPr>
-                <w:rFonts w:ascii="Calibri" w:eastAsia="Times New Roman" w:hAnsi="Calibri" w:cs="Calibri"/>
-              </w:rPr>
-              <w:t>hasUserStory</w:t>
-            </w:r>
-            <w:proofErr w:type="spellEnd"/>
-            <w:r>
-              <w:rPr>
-                <w:rFonts w:ascii="Calibri" w:eastAsia="Times New Roman" w:hAnsi="Calibri" w:cs="Calibri"/>
-              </w:rPr>
-              <w:t xml:space="preserve"> = true</w:t>
-            </w:r>
-          </w:p>
-          <w:p>
-            <w:pPr>
-              <w:spacing w:after="0" w:line="240" w:lineRule="auto"/>
-              <w:rPr>
-                <w:rFonts w:ascii="Calibri" w:eastAsia="Times New Roman" w:hAnsi="Calibri" w:cs="Calibri"/>
-              </w:rPr>
-            </w:pPr>
-            <w:proofErr w:type="spellStart"/>
-            <w:r>
-              <w:rPr>
-                <w:rFonts w:ascii="Calibri" w:eastAsia="Times New Roman" w:hAnsi="Calibri" w:cs="Calibri"/>
-              </w:rPr>
-              <w:t>hasSuccessCriteria</w:t>
-            </w:r>
-            <w:proofErr w:type="spellEnd"/>
-            <w:r>
-              <w:rPr>
-                <w:rFonts w:ascii="Calibri" w:eastAsia="Times New Roman" w:hAnsi="Calibri" w:cs="Calibri"/>
-              </w:rPr>
-              <w:t xml:space="preserve"> = true</w:t>
-            </w:r>
-          </w:p>
-          <w:p>
-            <w:pPr>
-              <w:spacing w:after="0" w:line="240" w:lineRule="auto"/>
-              <w:rPr>
-                <w:rFonts w:ascii="Calibri" w:eastAsia="Times New Roman" w:hAnsi="Calibri" w:cs="Calibri"/>
-              </w:rPr>
-            </w:pPr>
-            <w:proofErr w:type="spellStart"/>
-            <w:r>
-              <w:rPr>
-                <w:rFonts w:ascii="Calibri" w:eastAsia="Times New Roman" w:hAnsi="Calibri" w:cs="Calibri"/>
-              </w:rPr>
-              <w:t>hasAcceptanceCriteria</w:t>
-            </w:r>
-            <w:proofErr w:type="spellEnd"/>
-            <w:r>
-              <w:rPr>
-                <w:rFonts w:ascii="Calibri" w:eastAsia="Times New Roman" w:hAnsi="Calibri" w:cs="Calibri"/>
-              </w:rPr>
-              <w:t xml:space="preserve"> = true</w:t>
+            <w:r>
+              <w:rPr>
+                <w:rFonts w:ascii="Calibri" w:eastAsia="Times New Roman" w:hAnsi="Calibri" w:cs="Calibri"/>
+              </w:rPr>
+              <w:t>hasUserStory = true</w:t>
+            </w:r>
+          </w:p>
+          <w:p>
+            <w:pPr>
+              <w:spacing w:after="0" w:line="240" w:lineRule="auto"/>
+              <w:rPr>
+                <w:rFonts w:ascii="Calibri" w:eastAsia="Times New Roman" w:hAnsi="Calibri" w:cs="Calibri"/>
+              </w:rPr>
+            </w:pPr>
+            <w:r>
+              <w:rPr>
+                <w:rFonts w:ascii="Calibri" w:eastAsia="Times New Roman" w:hAnsi="Calibri" w:cs="Calibri"/>
+              </w:rPr>
+              <w:t>hasSuccessCriteria = true</w:t>
+            </w:r>
+          </w:p>
+          <w:p>
+            <w:pPr>
+              <w:spacing w:after="0" w:line="240" w:lineRule="auto"/>
+              <w:rPr>
+                <w:rFonts w:ascii="Calibri" w:eastAsia="Times New Roman" w:hAnsi="Calibri" w:cs="Calibri"/>
+              </w:rPr>
+            </w:pPr>
+            <w:r>
+              <w:rPr>
+                <w:rFonts w:ascii="Calibri" w:eastAsia="Times New Roman" w:hAnsi="Calibri" w:cs="Calibri"/>
+              </w:rPr>
+              <w:t>hasAcceptanceCriteria = true</w:t>
             </w:r>
           </w:p>
         </w:tc>
@@ -679,14 +622,12 @@
                 <w:rFonts w:ascii="Calibri" w:eastAsia="Times New Roman" w:hAnsi="Calibri" w:cs="Calibri"/>
               </w:rPr>
             </w:pPr>
-            <w:proofErr w:type="spellStart"/>
             <w:r>
               <w:rPr>
                 <w:rFonts w:ascii="Calibri" w:eastAsia="Times New Roman" w:hAnsi="Calibri" w:cs="Calibri"/>
               </w:rPr>
               <w:t>hasUserStory</w:t>
             </w:r>
-            <w:proofErr w:type="spellEnd"/>
           </w:p>
         </w:tc>
         <w:tc>
@@ -745,19 +686,11 @@
                 <w:rFonts w:ascii="Calibri" w:eastAsia="Times New Roman" w:hAnsi="Calibri" w:cs="Calibri"/>
               </w:rPr>
             </w:pPr>
-            <w:proofErr w:type="spellStart"/>
-            <w:r>
-              <w:rPr>
-                <w:rFonts w:ascii="Calibri" w:eastAsia="Times New Roman" w:hAnsi="Calibri" w:cs="Calibri"/>
-              </w:rPr>
-              <w:t>hasTask</w:t>
-            </w:r>
-            <w:proofErr w:type="spellEnd"/>
-            <w:r>
-              <w:rPr>
-                <w:rFonts w:ascii="Calibri" w:eastAsia="Times New Roman" w:hAnsi="Calibri" w:cs="Calibri"/>
-              </w:rPr>
-              <w:t xml:space="preserve"> = true</w:t>
+            <w:r>
+              <w:rPr>
+                <w:rFonts w:ascii="Calibri" w:eastAsia="Times New Roman" w:hAnsi="Calibri" w:cs="Calibri"/>
+              </w:rPr>
+              <w:t>hasTask = true</w:t>
             </w:r>
           </w:p>
         </w:tc>
@@ -819,19 +752,11 @@
                 <w:rFonts w:ascii="Calibri" w:eastAsia="Times New Roman" w:hAnsi="Calibri" w:cs="Calibri"/>
               </w:rPr>
             </w:pPr>
-            <w:proofErr w:type="spellStart"/>
-            <w:r>
-              <w:rPr>
-                <w:rFonts w:ascii="Calibri" w:eastAsia="Times New Roman" w:hAnsi="Calibri" w:cs="Calibri"/>
-              </w:rPr>
-              <w:t>hasTask</w:t>
-            </w:r>
-            <w:proofErr w:type="spellEnd"/>
-            <w:r>
-              <w:rPr>
-                <w:rFonts w:ascii="Calibri" w:eastAsia="Times New Roman" w:hAnsi="Calibri" w:cs="Calibri"/>
-              </w:rPr>
-              <w:t xml:space="preserve"> = true</w:t>
+            <w:r>
+              <w:rPr>
+                <w:rFonts w:ascii="Calibri" w:eastAsia="Times New Roman" w:hAnsi="Calibri" w:cs="Calibri"/>
+              </w:rPr>
+              <w:t>hasTask = true</w:t>
             </w:r>
           </w:p>
         </w:tc>
@@ -891,19 +816,11 @@
                 <w:rFonts w:ascii="Calibri" w:eastAsia="Times New Roman" w:hAnsi="Calibri" w:cs="Calibri"/>
               </w:rPr>
             </w:pPr>
-            <w:proofErr w:type="spellStart"/>
-            <w:r>
-              <w:rPr>
-                <w:rFonts w:ascii="Calibri" w:eastAsia="Times New Roman" w:hAnsi="Calibri" w:cs="Calibri"/>
-              </w:rPr>
-              <w:t>hasImplemented</w:t>
-            </w:r>
-            <w:proofErr w:type="spellEnd"/>
-            <w:r>
-              <w:rPr>
-                <w:rFonts w:ascii="Calibri" w:eastAsia="Times New Roman" w:hAnsi="Calibri" w:cs="Calibri"/>
-              </w:rPr>
-              <w:t xml:space="preserve"> = true</w:t>
+            <w:r>
+              <w:rPr>
+                <w:rFonts w:ascii="Calibri" w:eastAsia="Times New Roman" w:hAnsi="Calibri" w:cs="Calibri"/>
+              </w:rPr>
+              <w:t>hasImplemented = true</w:t>
             </w:r>
           </w:p>
         </w:tc>
@@ -965,41 +882,25 @@
                 <w:rFonts w:ascii="Calibri" w:eastAsia="Times New Roman" w:hAnsi="Calibri" w:cs="Calibri"/>
               </w:rPr>
             </w:pPr>
-            <w:proofErr w:type="spellStart"/>
-            <w:r>
-              <w:rPr>
-                <w:rFonts w:ascii="Calibri" w:eastAsia="Times New Roman" w:hAnsi="Calibri" w:cs="Calibri"/>
-              </w:rPr>
-              <w:t>hasImplemented</w:t>
-            </w:r>
-            <w:proofErr w:type="spellEnd"/>
-            <w:r>
-              <w:rPr>
-                <w:rFonts w:ascii="Calibri" w:eastAsia="Times New Roman" w:hAnsi="Calibri" w:cs="Calibri"/>
-              </w:rPr>
-              <w:t xml:space="preserve"> = true</w:t>
-            </w:r>
-          </w:p>
-          <w:p>
-            <w:pPr>
-              <w:spacing w:after="0" w:line="240" w:lineRule="auto"/>
-              <w:rPr>
-                <w:rFonts w:ascii="Calibri" w:eastAsia="Times New Roman" w:hAnsi="Calibri" w:cs="Calibri"/>
-              </w:rPr>
-            </w:pPr>
-            <w:proofErr w:type="spellStart"/>
-            <w:r>
-              <w:rPr>
-                <w:rFonts w:ascii="Calibri" w:eastAsia="Times New Roman" w:hAnsi="Calibri" w:cs="Calibri"/>
-              </w:rPr>
-              <w:t>hasSuccessCriteria</w:t>
-            </w:r>
-            <w:proofErr w:type="spellEnd"/>
-            <w:r>
-              <w:rPr>
-                <w:rFonts w:ascii="Calibri" w:eastAsia="Times New Roman" w:hAnsi="Calibri" w:cs="Calibri"/>
-              </w:rPr>
-              <w:t xml:space="preserve"> = true</w:t>
+            <w:r>
+              <w:rPr>
+                <w:rFonts w:ascii="Calibri" w:eastAsia="Times New Roman" w:hAnsi="Calibri" w:cs="Calibri"/>
+              </w:rPr>
+              <w:t>hasImplemented = true</w:t>
+            </w:r>
+          </w:p>
+          <w:p>
+            <w:pPr>
+              <w:spacing w:after="0" w:line="240" w:lineRule="auto"/>
+              <w:rPr>
+                <w:rFonts w:ascii="Calibri" w:eastAsia="Times New Roman" w:hAnsi="Calibri" w:cs="Calibri"/>
+              </w:rPr>
+            </w:pPr>
+            <w:r>
+              <w:rPr>
+                <w:rFonts w:ascii="Calibri" w:eastAsia="Times New Roman" w:hAnsi="Calibri" w:cs="Calibri"/>
+              </w:rPr>
+              <w:t>hasSuccessCriteria = true</w:t>
             </w:r>
           </w:p>
         </w:tc>
@@ -1059,19 +960,11 @@
                 <w:rFonts w:ascii="Calibri" w:eastAsia="Times New Roman" w:hAnsi="Calibri" w:cs="Calibri"/>
               </w:rPr>
             </w:pPr>
-            <w:proofErr w:type="spellStart"/>
-            <w:r>
-              <w:rPr>
-                <w:rFonts w:ascii="Calibri" w:eastAsia="Times New Roman" w:hAnsi="Calibri" w:cs="Calibri"/>
-              </w:rPr>
-              <w:t>isCodeReviewd</w:t>
-            </w:r>
-            <w:proofErr w:type="spellEnd"/>
-            <w:r>
-              <w:rPr>
-                <w:rFonts w:ascii="Calibri" w:eastAsia="Times New Roman" w:hAnsi="Calibri" w:cs="Calibri"/>
-              </w:rPr>
-              <w:t xml:space="preserve"> = true</w:t>
+            <w:r>
+              <w:rPr>
+                <w:rFonts w:ascii="Calibri" w:eastAsia="Times New Roman" w:hAnsi="Calibri" w:cs="Calibri"/>
+              </w:rPr>
+              <w:t>isCodeReviewd = true</w:t>
             </w:r>
           </w:p>
         </w:tc>
@@ -1133,41 +1026,25 @@
                 <w:rFonts w:ascii="Calibri" w:eastAsia="Times New Roman" w:hAnsi="Calibri" w:cs="Calibri"/>
               </w:rPr>
             </w:pPr>
-            <w:proofErr w:type="spellStart"/>
-            <w:r>
-              <w:rPr>
-                <w:rFonts w:ascii="Calibri" w:eastAsia="Times New Roman" w:hAnsi="Calibri" w:cs="Calibri"/>
-              </w:rPr>
-              <w:t>isCodeReviewd</w:t>
-            </w:r>
-            <w:proofErr w:type="spellEnd"/>
-            <w:r>
-              <w:rPr>
-                <w:rFonts w:ascii="Calibri" w:eastAsia="Times New Roman" w:hAnsi="Calibri" w:cs="Calibri"/>
-              </w:rPr>
-              <w:t xml:space="preserve"> = true</w:t>
-            </w:r>
-          </w:p>
-          <w:p>
-            <w:pPr>
-              <w:spacing w:after="0" w:line="240" w:lineRule="auto"/>
-              <w:rPr>
-                <w:rFonts w:ascii="Calibri" w:eastAsia="Times New Roman" w:hAnsi="Calibri" w:cs="Calibri"/>
-              </w:rPr>
-            </w:pPr>
-            <w:proofErr w:type="spellStart"/>
-            <w:r>
-              <w:rPr>
-                <w:rFonts w:ascii="Calibri" w:eastAsia="Times New Roman" w:hAnsi="Calibri" w:cs="Calibri"/>
-              </w:rPr>
-              <w:t>hasAcceptanceCriteria</w:t>
-            </w:r>
-            <w:proofErr w:type="spellEnd"/>
-            <w:r>
-              <w:rPr>
-                <w:rFonts w:ascii="Calibri" w:eastAsia="Times New Roman" w:hAnsi="Calibri" w:cs="Calibri"/>
-              </w:rPr>
-              <w:t xml:space="preserve"> = true</w:t>
+            <w:r>
+              <w:rPr>
+                <w:rFonts w:ascii="Calibri" w:eastAsia="Times New Roman" w:hAnsi="Calibri" w:cs="Calibri"/>
+              </w:rPr>
+              <w:t>isCodeReviewd = true</w:t>
+            </w:r>
+          </w:p>
+          <w:p>
+            <w:pPr>
+              <w:spacing w:after="0" w:line="240" w:lineRule="auto"/>
+              <w:rPr>
+                <w:rFonts w:ascii="Calibri" w:eastAsia="Times New Roman" w:hAnsi="Calibri" w:cs="Calibri"/>
+              </w:rPr>
+            </w:pPr>
+            <w:r>
+              <w:rPr>
+                <w:rFonts w:ascii="Calibri" w:eastAsia="Times New Roman" w:hAnsi="Calibri" w:cs="Calibri"/>
+              </w:rPr>
+              <w:t>hasAcceptanceCriteria = true</w:t>
             </w:r>
           </w:p>
         </w:tc>
@@ -1227,19 +1104,11 @@
                 <w:rFonts w:ascii="Calibri" w:eastAsia="Times New Roman" w:hAnsi="Calibri" w:cs="Calibri"/>
               </w:rPr>
             </w:pPr>
-            <w:proofErr w:type="spellStart"/>
-            <w:r>
-              <w:rPr>
-                <w:rFonts w:ascii="Calibri" w:eastAsia="Times New Roman" w:hAnsi="Calibri" w:cs="Calibri"/>
-              </w:rPr>
-              <w:t>hasPassedTests</w:t>
-            </w:r>
-            <w:proofErr w:type="spellEnd"/>
-            <w:r>
-              <w:rPr>
-                <w:rFonts w:ascii="Calibri" w:eastAsia="Times New Roman" w:hAnsi="Calibri" w:cs="Calibri"/>
-              </w:rPr>
-              <w:t xml:space="preserve"> = true</w:t>
+            <w:r>
+              <w:rPr>
+                <w:rFonts w:ascii="Calibri" w:eastAsia="Times New Roman" w:hAnsi="Calibri" w:cs="Calibri"/>
+              </w:rPr>
+              <w:t>hasPassedTests = true</w:t>
             </w:r>
           </w:p>
         </w:tc>
@@ -1301,19 +1170,11 @@
                 <w:rFonts w:ascii="Calibri" w:eastAsia="Times New Roman" w:hAnsi="Calibri" w:cs="Calibri"/>
               </w:rPr>
             </w:pPr>
-            <w:proofErr w:type="spellStart"/>
-            <w:r>
-              <w:rPr>
-                <w:rFonts w:ascii="Calibri" w:eastAsia="Times New Roman" w:hAnsi="Calibri" w:cs="Calibri"/>
-              </w:rPr>
-              <w:t>isCodeReviewd</w:t>
-            </w:r>
-            <w:proofErr w:type="spellEnd"/>
-            <w:r>
-              <w:rPr>
-                <w:rFonts w:ascii="Calibri" w:eastAsia="Times New Roman" w:hAnsi="Calibri" w:cs="Calibri"/>
-              </w:rPr>
-              <w:t xml:space="preserve"> = true</w:t>
+            <w:r>
+              <w:rPr>
+                <w:rFonts w:ascii="Calibri" w:eastAsia="Times New Roman" w:hAnsi="Calibri" w:cs="Calibri"/>
+              </w:rPr>
+              <w:t>isCodeReviewd = true</w:t>
             </w:r>
           </w:p>
         </w:tc>
@@ -1373,19 +1234,11 @@
                 <w:rFonts w:ascii="Calibri" w:eastAsia="Times New Roman" w:hAnsi="Calibri" w:cs="Calibri"/>
               </w:rPr>
             </w:pPr>
-            <w:proofErr w:type="spellStart"/>
-            <w:r>
-              <w:rPr>
-                <w:rFonts w:ascii="Calibri" w:eastAsia="Times New Roman" w:hAnsi="Calibri" w:cs="Calibri"/>
-              </w:rPr>
-              <w:t>isDeployed</w:t>
-            </w:r>
-            <w:proofErr w:type="spellEnd"/>
-            <w:r>
-              <w:rPr>
-                <w:rFonts w:ascii="Calibri" w:eastAsia="Times New Roman" w:hAnsi="Calibri" w:cs="Calibri"/>
-              </w:rPr>
-              <w:t xml:space="preserve"> = true</w:t>
+            <w:r>
+              <w:rPr>
+                <w:rFonts w:ascii="Calibri" w:eastAsia="Times New Roman" w:hAnsi="Calibri" w:cs="Calibri"/>
+              </w:rPr>
+              <w:t>isDeployed = true</w:t>
             </w:r>
           </w:p>
         </w:tc>
@@ -1412,10 +1265,163 @@
           <w:rFonts w:ascii="Calibri" w:eastAsia="Times New Roman" w:hAnsi="Calibri" w:cs="Calibri"/>
         </w:rPr>
       </w:pPr>
-      <w:r>
-        <w:rPr>
-          <w:rFonts w:ascii="Calibri" w:eastAsia="Times New Roman" w:hAnsi="Calibri" w:cs="Calibri"/>
-        </w:rPr>
+    </w:p>
+    <w:p>
+      <w:pPr>
+        <w:spacing w:after="0" w:line="240" w:lineRule="auto"/>
+        <w:rPr>
+          <w:rFonts w:ascii="Calibri" w:eastAsia="Times New Roman" w:hAnsi="Calibri" w:cs="Calibri"/>
+        </w:rPr>
+      </w:pPr>
+    </w:p>
+    <w:p>
+      <w:pPr>
+        <w:spacing w:after="0" w:line="240" w:lineRule="auto"/>
+        <w:rPr>
+          <w:rFonts w:ascii="Calibri" w:eastAsia="Times New Roman" w:hAnsi="Calibri" w:cs="Calibri"/>
+        </w:rPr>
+      </w:pPr>
+    </w:p>
+    <w:p>
+      <w:pPr>
+        <w:spacing w:after="0" w:line="240" w:lineRule="auto"/>
+        <w:rPr>
+          <w:rFonts w:ascii="Calibri" w:eastAsia="Times New Roman" w:hAnsi="Calibri" w:cs="Calibri"/>
+        </w:rPr>
+      </w:pPr>
+    </w:p>
+    <w:p>
+      <w:pPr>
+        <w:spacing w:after="0" w:line="240" w:lineRule="auto"/>
+        <w:rPr>
+          <w:rFonts w:ascii="Calibri" w:eastAsia="Times New Roman" w:hAnsi="Calibri" w:cs="Calibri"/>
+        </w:rPr>
+      </w:pPr>
+    </w:p>
+    <w:p>
+      <w:pPr>
+        <w:spacing w:after="0" w:line="240" w:lineRule="auto"/>
+        <w:rPr>
+          <w:rFonts w:ascii="Calibri" w:eastAsia="Times New Roman" w:hAnsi="Calibri" w:cs="Calibri"/>
+        </w:rPr>
+      </w:pPr>
+    </w:p>
+    <w:p>
+      <w:pPr>
+        <w:spacing w:after="0" w:line="240" w:lineRule="auto"/>
+        <w:rPr>
+          <w:rFonts w:ascii="Calibri" w:eastAsia="Times New Roman" w:hAnsi="Calibri" w:cs="Calibri"/>
+        </w:rPr>
+      </w:pPr>
+    </w:p>
+    <w:p>
+      <w:pPr>
+        <w:spacing w:after="0" w:line="240" w:lineRule="auto"/>
+        <w:rPr>
+          <w:rFonts w:ascii="Calibri" w:eastAsia="Times New Roman" w:hAnsi="Calibri" w:cs="Calibri"/>
+        </w:rPr>
+      </w:pPr>
+    </w:p>
+    <w:p>
+      <w:pPr>
+        <w:spacing w:after="0" w:line="240" w:lineRule="auto"/>
+        <w:rPr>
+          <w:rFonts w:ascii="Calibri" w:eastAsia="Times New Roman" w:hAnsi="Calibri" w:cs="Calibri"/>
+        </w:rPr>
+      </w:pPr>
+    </w:p>
+    <w:p>
+      <w:pPr>
+        <w:spacing w:after="0" w:line="240" w:lineRule="auto"/>
+        <w:rPr>
+          <w:rFonts w:ascii="Calibri" w:eastAsia="Times New Roman" w:hAnsi="Calibri" w:cs="Calibri"/>
+        </w:rPr>
+      </w:pPr>
+    </w:p>
+    <w:p>
+      <w:pPr>
+        <w:spacing w:after="0" w:line="240" w:lineRule="auto"/>
+        <w:rPr>
+          <w:rFonts w:ascii="Calibri" w:eastAsia="Times New Roman" w:hAnsi="Calibri" w:cs="Calibri"/>
+        </w:rPr>
+      </w:pPr>
+    </w:p>
+    <w:p>
+      <w:pPr>
+        <w:spacing w:after="0" w:line="240" w:lineRule="auto"/>
+        <w:rPr>
+          <w:rFonts w:ascii="Calibri" w:eastAsia="Times New Roman" w:hAnsi="Calibri" w:cs="Calibri"/>
+        </w:rPr>
+      </w:pPr>
+    </w:p>
+    <w:p>
+      <w:pPr>
+        <w:spacing w:after="0" w:line="240" w:lineRule="auto"/>
+        <w:rPr>
+          <w:rFonts w:ascii="Calibri" w:eastAsia="Times New Roman" w:hAnsi="Calibri" w:cs="Calibri"/>
+        </w:rPr>
+      </w:pPr>
+    </w:p>
+    <w:p>
+      <w:pPr>
+        <w:spacing w:after="0" w:line="240" w:lineRule="auto"/>
+        <w:rPr>
+          <w:rFonts w:ascii="Calibri" w:eastAsia="Times New Roman" w:hAnsi="Calibri" w:cs="Calibri"/>
+        </w:rPr>
+      </w:pPr>
+    </w:p>
+    <w:p>
+      <w:pPr>
+        <w:spacing w:after="0" w:line="240" w:lineRule="auto"/>
+        <w:rPr>
+          <w:rFonts w:ascii="Calibri" w:eastAsia="Times New Roman" w:hAnsi="Calibri" w:cs="Calibri"/>
+        </w:rPr>
+      </w:pPr>
+    </w:p>
+    <w:p>
+      <w:pPr>
+        <w:spacing w:after="0" w:line="240" w:lineRule="auto"/>
+        <w:rPr>
+          <w:rFonts w:ascii="Calibri" w:eastAsia="Times New Roman" w:hAnsi="Calibri" w:cs="Calibri"/>
+        </w:rPr>
+      </w:pPr>
+    </w:p>
+    <w:p>
+      <w:pPr>
+        <w:spacing w:after="0" w:line="240" w:lineRule="auto"/>
+        <w:rPr>
+          <w:rFonts w:ascii="Calibri" w:eastAsia="Times New Roman" w:hAnsi="Calibri" w:cs="Calibri"/>
+        </w:rPr>
+      </w:pPr>
+    </w:p>
+    <w:p>
+      <w:pPr>
+        <w:spacing w:after="0" w:line="240" w:lineRule="auto"/>
+        <w:rPr>
+          <w:rFonts w:ascii="Calibri" w:eastAsia="Times New Roman" w:hAnsi="Calibri" w:cs="Calibri"/>
+        </w:rPr>
+      </w:pPr>
+    </w:p>
+    <w:p>
+      <w:pPr>
+        <w:spacing w:after="0" w:line="240" w:lineRule="auto"/>
+        <w:rPr>
+          <w:rFonts w:ascii="Calibri" w:eastAsia="Times New Roman" w:hAnsi="Calibri" w:cs="Calibri"/>
+        </w:rPr>
+      </w:pPr>
+    </w:p>
+    <w:p>
+      <w:pPr>
+        <w:spacing w:after="0" w:line="240" w:lineRule="auto"/>
+        <w:rPr>
+          <w:rFonts w:ascii="Calibri" w:eastAsia="Times New Roman" w:hAnsi="Calibri" w:cs="Calibri"/>
+        </w:rPr>
+      </w:pPr>
+      <w:r>
+        <w:rPr>
+          <w:rFonts w:ascii="Calibri" w:eastAsia="Times New Roman" w:hAnsi="Calibri" w:cs="Calibri"/>
+        </w:rPr>
+        <w:lastRenderedPageBreak/>
         <w:t>Roles</w:t>
       </w:r>
     </w:p>
@@ -1436,21 +1442,7 @@
         <w:rPr>
           <w:rFonts w:ascii="Calibri" w:eastAsia="Times New Roman" w:hAnsi="Calibri" w:cs="Calibri"/>
         </w:rPr>
-        <w:t xml:space="preserve">Customer </w:t>
-      </w:r>
-      <w:proofErr w:type="gramStart"/>
-      <w:r>
-        <w:rPr>
-          <w:rFonts w:ascii="Calibri" w:eastAsia="Times New Roman" w:hAnsi="Calibri" w:cs="Calibri"/>
-        </w:rPr>
-        <w:t>( C</w:t>
-      </w:r>
-      <w:proofErr w:type="gramEnd"/>
-      <w:r>
-        <w:rPr>
-          <w:rFonts w:ascii="Calibri" w:eastAsia="Times New Roman" w:hAnsi="Calibri" w:cs="Calibri"/>
-        </w:rPr>
-        <w:t xml:space="preserve"> )</w:t>
+        <w:t>Customer ( C )</w:t>
       </w:r>
     </w:p>
     <w:p>
@@ -1698,21 +1690,7 @@
         <w:rPr>
           <w:rFonts w:ascii="Calibri" w:eastAsia="Times New Roman" w:hAnsi="Calibri" w:cs="Calibri"/>
         </w:rPr>
-        <w:t>Task entry system (</w:t>
-      </w:r>
-      <w:proofErr w:type="spellStart"/>
-      <w:r>
-        <w:rPr>
-          <w:rFonts w:ascii="Calibri" w:eastAsia="Times New Roman" w:hAnsi="Calibri" w:cs="Calibri"/>
-        </w:rPr>
-        <w:t>Tes</w:t>
-      </w:r>
-      <w:proofErr w:type="spellEnd"/>
-      <w:r>
-        <w:rPr>
-          <w:rFonts w:ascii="Calibri" w:eastAsia="Times New Roman" w:hAnsi="Calibri" w:cs="Calibri"/>
-        </w:rPr>
-        <w:t>) - Kiosk</w:t>
+        <w:t>Task entry system (Tes) - Kiosk</w:t>
       </w:r>
     </w:p>
     <w:p>
@@ -1727,16 +1705,8 @@
         <w:rPr>
           <w:rFonts w:ascii="Calibri" w:eastAsia="Times New Roman" w:hAnsi="Calibri" w:cs="Calibri"/>
         </w:rPr>
-        <w:t>SDL-&gt;</w:t>
-      </w:r>
-      <w:proofErr w:type="spellStart"/>
-      <w:r>
-        <w:rPr>
-          <w:rFonts w:ascii="Calibri" w:eastAsia="Times New Roman" w:hAnsi="Calibri" w:cs="Calibri"/>
-        </w:rPr>
-        <w:t>Tes</w:t>
-      </w:r>
-      <w:proofErr w:type="spellEnd"/>
+        <w:t>SDL-&gt;Tes</w:t>
+      </w:r>
     </w:p>
     <w:p>
       <w:pPr>
@@ -1746,19 +1716,11 @@
           <w:rFonts w:ascii="Calibri" w:eastAsia="Times New Roman" w:hAnsi="Calibri" w:cs="Calibri"/>
         </w:rPr>
       </w:pPr>
-      <w:proofErr w:type="spellStart"/>
-      <w:r>
-        <w:rPr>
-          <w:rFonts w:ascii="Calibri" w:eastAsia="Times New Roman" w:hAnsi="Calibri" w:cs="Calibri"/>
-        </w:rPr>
-        <w:t>Tes</w:t>
-      </w:r>
-      <w:proofErr w:type="spellEnd"/>
-      <w:r>
-        <w:rPr>
-          <w:rFonts w:ascii="Calibri" w:eastAsia="Times New Roman" w:hAnsi="Calibri" w:cs="Calibri"/>
-        </w:rPr>
-        <w:t>-&gt;AD</w:t>
+      <w:r>
+        <w:rPr>
+          <w:rFonts w:ascii="Calibri" w:eastAsia="Times New Roman" w:hAnsi="Calibri" w:cs="Calibri"/>
+        </w:rPr>
+        <w:t>Tes-&gt;AD</w:t>
       </w:r>
     </w:p>
     <w:p>
@@ -1769,19 +1731,11 @@
           <w:rFonts w:ascii="Calibri" w:eastAsia="Times New Roman" w:hAnsi="Calibri" w:cs="Calibri"/>
         </w:rPr>
       </w:pPr>
-      <w:proofErr w:type="spellStart"/>
-      <w:r>
-        <w:rPr>
-          <w:rFonts w:ascii="Calibri" w:eastAsia="Times New Roman" w:hAnsi="Calibri" w:cs="Calibri"/>
-        </w:rPr>
-        <w:t>Tes</w:t>
-      </w:r>
-      <w:proofErr w:type="spellEnd"/>
-      <w:r>
-        <w:rPr>
-          <w:rFonts w:ascii="Calibri" w:eastAsia="Times New Roman" w:hAnsi="Calibri" w:cs="Calibri"/>
-        </w:rPr>
-        <w:t>-&gt;T</w:t>
+      <w:r>
+        <w:rPr>
+          <w:rFonts w:ascii="Calibri" w:eastAsia="Times New Roman" w:hAnsi="Calibri" w:cs="Calibri"/>
+        </w:rPr>
+        <w:t>Tes-&gt;T</w:t>
       </w:r>
     </w:p>
     <w:p>
@@ -1826,7 +1780,6 @@
         <w:rPr>
           <w:rFonts w:ascii="Calibri" w:eastAsia="Times New Roman" w:hAnsi="Calibri" w:cs="Calibri"/>
         </w:rPr>
-        <w:lastRenderedPageBreak/>
         <w:t>SDL&lt;-&gt;T</w:t>
       </w:r>
     </w:p>
@@ -1902,21 +1855,7 @@
         <w:rPr>
           <w:rFonts w:ascii="Calibri" w:eastAsia="Times New Roman" w:hAnsi="Calibri" w:cs="Calibri"/>
         </w:rPr>
-        <w:t xml:space="preserve">C, RM, SDL, </w:t>
-      </w:r>
-      <w:proofErr w:type="gramStart"/>
-      <w:r>
-        <w:rPr>
-          <w:rFonts w:ascii="Calibri" w:eastAsia="Times New Roman" w:hAnsi="Calibri" w:cs="Calibri"/>
-        </w:rPr>
-        <w:t>AD,T</w:t>
-      </w:r>
-      <w:proofErr w:type="gramEnd"/>
-      <w:r>
-        <w:rPr>
-          <w:rFonts w:ascii="Calibri" w:eastAsia="Times New Roman" w:hAnsi="Calibri" w:cs="Calibri"/>
-        </w:rPr>
-        <w:t>,DO</w:t>
+        <w:t>C, RM, SDL, AD,T,DO</w:t>
       </w:r>
     </w:p>
     <w:p>
@@ -1946,21 +1885,7 @@
         <w:rPr>
           <w:rFonts w:ascii="Calibri" w:eastAsia="Times New Roman" w:hAnsi="Calibri" w:cs="Calibri"/>
         </w:rPr>
-        <w:t xml:space="preserve">C, RM, SDL, </w:t>
-      </w:r>
-      <w:proofErr w:type="gramStart"/>
-      <w:r>
-        <w:rPr>
-          <w:rFonts w:ascii="Calibri" w:eastAsia="Times New Roman" w:hAnsi="Calibri" w:cs="Calibri"/>
-        </w:rPr>
-        <w:t>AD,T</w:t>
-      </w:r>
-      <w:proofErr w:type="gramEnd"/>
-      <w:r>
-        <w:rPr>
-          <w:rFonts w:ascii="Calibri" w:eastAsia="Times New Roman" w:hAnsi="Calibri" w:cs="Calibri"/>
-        </w:rPr>
-        <w:t>,DO</w:t>
+        <w:t>C, RM, SDL, AD,T,DO</w:t>
       </w:r>
     </w:p>
     <w:p>
@@ -1984,10 +1909,11 @@
         <w:rPr>
           <w:noProof/>
         </w:rPr>
+        <w:lastRenderedPageBreak/>
         <w:drawing>
-          <wp:inline distT="0" distB="0" distL="0" distR="0" wp14:anchorId="2AD9FD28" wp14:editId="00F7F7FD">
-            <wp:extent cx="5943600" cy="4565015"/>
-            <wp:effectExtent l="0" t="0" r="0" b="6985"/>
+          <wp:inline distT="0" distB="0" distL="0" distR="0" wp14:anchorId="2AD9FD28" wp14:editId="5EA70811">
+            <wp:extent cx="8165943" cy="6271898"/>
+            <wp:effectExtent l="0" t="5715" r="1270" b="1270"/>
             <wp:docPr id="1" name="Picture 1"/>
             <wp:cNvGraphicFramePr>
               <a:graphicFrameLocks xmlns:a="http://schemas.openxmlformats.org/drawingml/2006/main" noChangeAspect="1"/>
@@ -2006,9 +1932,9 @@
                     </a:stretch>
                   </pic:blipFill>
                   <pic:spPr>
-                    <a:xfrm>
+                    <a:xfrm rot="16200000">
                       <a:off x="0" y="0"/>
-                      <a:ext cx="5943600" cy="4565015"/>
+                      <a:ext cx="8191415" cy="6291462"/>
                     </a:xfrm>
                     <a:prstGeom prst="rect">
                       <a:avLst/>

</xml_diff>